<commit_message>
incluyo en título TERCER INFORME (CONSOLIDADO)
</commit_message>
<xml_diff>
--- a/SUBDECON_julio2021/FORMULARIO FAI_TERCERINFORME_ANCHOVETA.docx
+++ b/SUBDECON_julio2021/FORMULARIO FAI_TERCERINFORME_ANCHOVETA.docx
@@ -3491,6 +3491,22 @@
                               </w:rPr>
                               <w:t xml:space="preserve"> INFORME</w:t>
                             </w:r>
+                            <w:r>
+                              <w:rPr>
+                                <w:rFonts w:ascii="Roboto" w:hAnsi="Roboto"/>
+                                <w:sz w:val="18"/>
+                                <w:szCs w:val="18"/>
+                              </w:rPr>
+                              <w:t xml:space="preserve"> </w:t>
+                            </w:r>
+                            <w:r>
+                              <w:rPr>
+                                <w:rFonts w:ascii="Roboto" w:hAnsi="Roboto"/>
+                                <w:sz w:val="18"/>
+                                <w:szCs w:val="18"/>
+                              </w:rPr>
+                              <w:t>(CONSOLIDADO)</w:t>
+                            </w:r>
                           </w:p>
                         </w:txbxContent>
                       </wps:txbx>
@@ -3538,6 +3554,22 @@
                           <w:szCs w:val="18"/>
                         </w:rPr>
                         <w:t xml:space="preserve"> INFORME</w:t>
+                      </w:r>
+                      <w:r>
+                        <w:rPr>
+                          <w:rFonts w:ascii="Roboto" w:hAnsi="Roboto"/>
+                          <w:sz w:val="18"/>
+                          <w:szCs w:val="18"/>
+                        </w:rPr>
+                        <w:t xml:space="preserve"> </w:t>
+                      </w:r>
+                      <w:r>
+                        <w:rPr>
+                          <w:rFonts w:ascii="Roboto" w:hAnsi="Roboto"/>
+                          <w:sz w:val="18"/>
+                          <w:szCs w:val="18"/>
+                        </w:rPr>
+                        <w:t>(CONSOLIDADO)</w:t>
                       </w:r>
                     </w:p>
                   </w:txbxContent>
@@ -4013,14 +4045,7 @@
                                 <w:sz w:val="20"/>
                                 <w:szCs w:val="28"/>
                               </w:rPr>
-                              <w:t>la Región de Valparaíso a la Región de Los Lagos</w:t>
-                            </w:r>
-                            <w:r>
-                              <w:rPr>
-                                <w:sz w:val="20"/>
-                                <w:szCs w:val="28"/>
-                              </w:rPr>
-                              <w:t>, año 2021.</w:t>
+                              <w:t>la Región de Valparaíso a la Región de Los Lagos, año 2021.</w:t>
                             </w:r>
                           </w:p>
                           <w:p>

</xml_diff>